<commit_message>
#Secuencia - IG006 CrearRendicion
</commit_message>
<xml_diff>
--- a/Entrega FINAL Diploma/Casos uso/IG006 - Crear Rendicion.docx
+++ b/Entrega FINAL Diploma/Casos uso/IG006 - Crear Rendicion.docx
@@ -54,9 +54,8 @@
         <w:rPr>
           <w:rFonts w:ascii="Arial" w:hAnsi="Arial" w:cs="Arial"/>
           <w:b/>
-          <w:highlight w:val="yellow"/>
         </w:rPr>
-        <w:t>X</w:t>
+        <w:t>IG006</w:t>
       </w:r>
       <w:r>
         <w:rPr>
@@ -115,7 +114,7 @@
     </w:p>
     <w:tbl>
       <w:tblPr>
-        <w:tblW w:w="9720" w:type="dxa"/>
+        <w:tblW w:w="9730" w:type="dxa"/>
         <w:tblLayout w:type="fixed"/>
         <w:tblCellMar>
           <w:left w:w="10" w:type="dxa"/>
@@ -124,13 +123,21 @@
         <w:tblLook w:val="0000" w:firstRow="0" w:lastRow="0" w:firstColumn="0" w:lastColumn="0" w:noHBand="0" w:noVBand="0"/>
       </w:tblPr>
       <w:tblGrid>
-        <w:gridCol w:w="1853"/>
-        <w:gridCol w:w="7867"/>
+        <w:gridCol w:w="10"/>
+        <w:gridCol w:w="1843"/>
+        <w:gridCol w:w="2567"/>
+        <w:gridCol w:w="5300"/>
+        <w:gridCol w:w="10"/>
       </w:tblGrid>
       <w:tr>
+        <w:trPr>
+          <w:gridAfter w:val="1"/>
+          <w:wAfter w:w="10" w:type="dxa"/>
+        </w:trPr>
         <w:tc>
           <w:tcPr>
             <w:tcW w:w="1853" w:type="dxa"/>
+            <w:gridSpan w:val="2"/>
             <w:tcBorders>
               <w:top w:val="single" w:sz="2" w:space="0" w:color="000000"/>
               <w:left w:val="nil"/>
@@ -173,6 +180,7 @@
               </w:rPr>
               <w:t>-</w:t>
             </w:r>
+            <w:proofErr w:type="spellStart"/>
             <w:r>
               <w:rPr>
                 <w:rFonts w:ascii="Arial" w:hAnsi="Arial" w:cs="Arial"/>
@@ -183,6 +191,7 @@
               </w:rPr>
               <w:t>condi</w:t>
             </w:r>
+            <w:proofErr w:type="spellEnd"/>
             <w:r>
               <w:rPr>
                 <w:rFonts w:ascii="Arial" w:hAnsi="Arial" w:cs="Arial"/>
@@ -192,6 +201,7 @@
               </w:rPr>
               <w:t>c</w:t>
             </w:r>
+            <w:proofErr w:type="spellStart"/>
             <w:r>
               <w:rPr>
                 <w:rFonts w:ascii="Arial" w:hAnsi="Arial" w:cs="Arial"/>
@@ -202,6 +212,7 @@
               </w:rPr>
               <w:t>i</w:t>
             </w:r>
+            <w:proofErr w:type="spellEnd"/>
             <w:r>
               <w:rPr>
                 <w:rFonts w:ascii="Arial" w:hAnsi="Arial" w:cs="Arial"/>
@@ -226,6 +237,7 @@
         <w:tc>
           <w:tcPr>
             <w:tcW w:w="7867" w:type="dxa"/>
+            <w:gridSpan w:val="2"/>
             <w:tcBorders>
               <w:top w:val="single" w:sz="2" w:space="0" w:color="000000"/>
               <w:left w:val="nil"/>
@@ -265,38 +277,13 @@
           </w:p>
         </w:tc>
       </w:tr>
-    </w:tbl>
-    <w:p>
-      <w:pPr>
-        <w:widowControl w:val="0"/>
-        <w:autoSpaceDE w:val="0"/>
-        <w:autoSpaceDN w:val="0"/>
-        <w:adjustRightInd w:val="0"/>
-        <w:spacing w:after="0" w:line="240" w:lineRule="auto"/>
-        <w:rPr>
-          <w:rFonts w:ascii="Arial" w:hAnsi="Arial" w:cs="Arial"/>
-          <w:color w:val="000000"/>
-        </w:rPr>
-      </w:pPr>
-    </w:p>
-    <w:tbl>
-      <w:tblPr>
-        <w:tblW w:w="9730" w:type="dxa"/>
-        <w:tblInd w:w="40" w:type="dxa"/>
-        <w:tblLayout w:type="fixed"/>
-        <w:tblCellMar>
-          <w:left w:w="50" w:type="dxa"/>
-          <w:right w:w="50" w:type="dxa"/>
-        </w:tblCellMar>
-        <w:tblLook w:val="0000" w:firstRow="0" w:lastRow="0" w:firstColumn="0" w:lastColumn="0" w:noHBand="0" w:noVBand="0"/>
-      </w:tblPr>
-      <w:tblGrid>
-        <w:gridCol w:w="10"/>
-        <w:gridCol w:w="4410"/>
-        <w:gridCol w:w="5300"/>
-        <w:gridCol w:w="10"/>
-      </w:tblGrid>
       <w:tr>
+        <w:tblPrEx>
+          <w:tblCellMar>
+            <w:left w:w="50" w:type="dxa"/>
+            <w:right w:w="50" w:type="dxa"/>
+          </w:tblCellMar>
+        </w:tblPrEx>
         <w:trPr>
           <w:gridBefore w:val="1"/>
           <w:wBefore w:w="10" w:type="dxa"/>
@@ -305,6 +292,7 @@
         <w:tc>
           <w:tcPr>
             <w:tcW w:w="4410" w:type="dxa"/>
+            <w:gridSpan w:val="2"/>
             <w:tcBorders>
               <w:top w:val="single" w:sz="2" w:space="0" w:color="auto"/>
               <w:left w:val="nil"/>
@@ -356,12 +344,6 @@
         </w:tc>
       </w:tr>
       <w:tr>
-        <w:tblPrEx>
-          <w:tblCellMar>
-            <w:left w:w="10" w:type="dxa"/>
-            <w:right w:w="10" w:type="dxa"/>
-          </w:tblCellMar>
-        </w:tblPrEx>
         <w:trPr>
           <w:gridAfter w:val="1"/>
           <w:wAfter w:w="10" w:type="dxa"/>
@@ -370,7 +352,7 @@
         <w:tc>
           <w:tcPr>
             <w:tcW w:w="9720" w:type="dxa"/>
-            <w:gridSpan w:val="3"/>
+            <w:gridSpan w:val="4"/>
             <w:tcBorders>
               <w:top w:val="nil"/>
               <w:left w:val="nil"/>
@@ -464,7 +446,25 @@
                 <w:color w:val="000000"/>
                 <w:lang w:eastAsia="es-AR"/>
               </w:rPr>
-              <w:t>El Sistema solicita se ingrese el Nro de una Partida Especial</w:t>
+              <w:t xml:space="preserve">El Sistema solicita se ingrese el </w:t>
+            </w:r>
+            <w:proofErr w:type="spellStart"/>
+            <w:r>
+              <w:rPr>
+                <w:rFonts w:ascii="Arial" w:eastAsia="Times New Roman" w:hAnsi="Arial" w:cs="Arial"/>
+                <w:color w:val="000000"/>
+                <w:lang w:eastAsia="es-AR"/>
+              </w:rPr>
+              <w:t>Nro</w:t>
+            </w:r>
+            <w:proofErr w:type="spellEnd"/>
+            <w:r>
+              <w:rPr>
+                <w:rFonts w:ascii="Arial" w:eastAsia="Times New Roman" w:hAnsi="Arial" w:cs="Arial"/>
+                <w:color w:val="000000"/>
+                <w:lang w:eastAsia="es-AR"/>
+              </w:rPr>
+              <w:t xml:space="preserve"> de una Partida Especial</w:t>
             </w:r>
           </w:p>
           <w:p>
@@ -495,7 +495,25 @@
                 <w:color w:val="000000"/>
                 <w:lang w:eastAsia="es-AR"/>
               </w:rPr>
-              <w:t xml:space="preserve"> ingresa el Nro de una Partida Especial</w:t>
+              <w:t xml:space="preserve"> ingresa el </w:t>
+            </w:r>
+            <w:proofErr w:type="spellStart"/>
+            <w:r>
+              <w:rPr>
+                <w:rFonts w:ascii="Arial" w:eastAsia="Times New Roman" w:hAnsi="Arial" w:cs="Arial"/>
+                <w:color w:val="000000"/>
+                <w:lang w:eastAsia="es-AR"/>
+              </w:rPr>
+              <w:t>Nro</w:t>
+            </w:r>
+            <w:proofErr w:type="spellEnd"/>
+            <w:r>
+              <w:rPr>
+                <w:rFonts w:ascii="Arial" w:eastAsia="Times New Roman" w:hAnsi="Arial" w:cs="Arial"/>
+                <w:color w:val="000000"/>
+                <w:lang w:eastAsia="es-AR"/>
+              </w:rPr>
+              <w:t xml:space="preserve"> de una Partida Especial</w:t>
             </w:r>
           </w:p>
           <w:p>
@@ -574,7 +592,25 @@
                 <w:color w:val="000000"/>
                 <w:lang w:eastAsia="es-AR"/>
               </w:rPr>
-              <w:t>Solicitud, Dependencia, Partida según SGA, Monto otorgado, Monto empleado, Nro de Factura y los bienes adquiridos (Bien, Serie y Costo)</w:t>
+              <w:t xml:space="preserve">Solicitud, Dependencia, Partida según SGA, Monto otorgado, Monto empleado, </w:t>
+            </w:r>
+            <w:proofErr w:type="spellStart"/>
+            <w:r>
+              <w:rPr>
+                <w:rFonts w:ascii="Arial" w:eastAsia="Times New Roman" w:hAnsi="Arial" w:cs="Arial"/>
+                <w:color w:val="000000"/>
+                <w:lang w:eastAsia="es-AR"/>
+              </w:rPr>
+              <w:t>Nro</w:t>
+            </w:r>
+            <w:proofErr w:type="spellEnd"/>
+            <w:r>
+              <w:rPr>
+                <w:rFonts w:ascii="Arial" w:eastAsia="Times New Roman" w:hAnsi="Arial" w:cs="Arial"/>
+                <w:color w:val="000000"/>
+                <w:lang w:eastAsia="es-AR"/>
+              </w:rPr>
+              <w:t xml:space="preserve"> de Factura y los bienes adquiridos (Bien, Serie y Costo)</w:t>
             </w:r>
             <w:r>
               <w:rPr>
@@ -596,6 +632,7 @@
                 <w:lang w:eastAsia="es-AR"/>
               </w:rPr>
             </w:pPr>
+            <w:proofErr w:type="spellStart"/>
             <w:r>
               <w:rPr>
                 <w:rFonts w:ascii="Arial" w:eastAsia="Times New Roman" w:hAnsi="Arial" w:cs="Arial"/>
@@ -606,6 +643,7 @@
               </w:rPr>
               <w:t>Alternate</w:t>
             </w:r>
+            <w:proofErr w:type="spellEnd"/>
             <w:r>
               <w:rPr>
                 <w:rFonts w:ascii="Arial" w:eastAsia="Times New Roman" w:hAnsi="Arial" w:cs="Arial"/>
@@ -639,6 +677,7 @@
                 <w:lang w:eastAsia="es-AR"/>
               </w:rPr>
             </w:pPr>
+            <w:proofErr w:type="spellStart"/>
             <w:r>
               <w:rPr>
                 <w:rFonts w:ascii="Arial" w:eastAsia="Times New Roman" w:hAnsi="Arial" w:cs="Arial"/>
@@ -647,8 +686,9 @@
                 <w:color w:val="000000"/>
                 <w:lang w:eastAsia="es-AR"/>
               </w:rPr>
-              <w:t>Alternate</w:t>
-            </w:r>
+              <w:t>Exception</w:t>
+            </w:r>
+            <w:proofErr w:type="spellEnd"/>
             <w:r>
               <w:rPr>
                 <w:rFonts w:ascii="Arial" w:eastAsia="Times New Roman" w:hAnsi="Arial" w:cs="Arial"/>
@@ -677,7 +717,7 @@
                 <w:color w:val="000000"/>
                 <w:lang w:eastAsia="es-AR"/>
               </w:rPr>
-              <w:t>b</w:t>
+              <w:t>a</w:t>
             </w:r>
             <w:r>
               <w:rPr>
@@ -818,6 +858,7 @@
                 <w:lang w:eastAsia="es-AR"/>
               </w:rPr>
             </w:pPr>
+            <w:proofErr w:type="spellStart"/>
             <w:r>
               <w:rPr>
                 <w:rFonts w:ascii="Arial" w:eastAsia="Times New Roman" w:hAnsi="Arial" w:cs="Arial"/>
@@ -828,6 +869,7 @@
               </w:rPr>
               <w:t>Alternate</w:t>
             </w:r>
+            <w:proofErr w:type="spellEnd"/>
             <w:r>
               <w:rPr>
                 <w:rFonts w:ascii="Arial" w:eastAsia="Times New Roman" w:hAnsi="Arial" w:cs="Arial"/>
@@ -970,8 +1012,6 @@
               </w:rPr>
               <w:t xml:space="preserve">registrada </w:t>
             </w:r>
-            <w:bookmarkStart w:id="0" w:name="_GoBack"/>
-            <w:bookmarkEnd w:id="0"/>
             <w:r>
               <w:rPr>
                 <w:rFonts w:ascii="Arial" w:eastAsia="Times New Roman" w:hAnsi="Arial" w:cs="Arial"/>
@@ -993,6 +1033,7 @@
                 <w:lang w:eastAsia="es-AR"/>
               </w:rPr>
             </w:pPr>
+            <w:proofErr w:type="spellStart"/>
             <w:r>
               <w:rPr>
                 <w:rFonts w:ascii="Arial" w:eastAsia="Times New Roman" w:hAnsi="Arial" w:cs="Arial"/>
@@ -1001,7 +1042,18 @@
                 <w:color w:val="000000"/>
                 <w:lang w:eastAsia="es-AR"/>
               </w:rPr>
-              <w:t>Alternate: 9-a. El monto utilizado fue menor que el otorgado en la Partida Especial</w:t>
+              <w:t>Alternate</w:t>
+            </w:r>
+            <w:proofErr w:type="spellEnd"/>
+            <w:r>
+              <w:rPr>
+                <w:rFonts w:ascii="Arial" w:eastAsia="Times New Roman" w:hAnsi="Arial" w:cs="Arial"/>
+                <w:i/>
+                <w:iCs/>
+                <w:color w:val="000000"/>
+                <w:lang w:eastAsia="es-AR"/>
+              </w:rPr>
+              <w:t>: 9-a. El monto utilizado fue menor que el otorgado en la Partida Especial</w:t>
             </w:r>
           </w:p>
           <w:p>
@@ -1017,12 +1069,6 @@
         </w:tc>
       </w:tr>
       <w:tr>
-        <w:tblPrEx>
-          <w:tblCellMar>
-            <w:left w:w="10" w:type="dxa"/>
-            <w:right w:w="10" w:type="dxa"/>
-          </w:tblCellMar>
-        </w:tblPrEx>
         <w:trPr>
           <w:gridBefore w:val="1"/>
           <w:wBefore w:w="10" w:type="dxa"/>
@@ -1031,7 +1077,7 @@
         <w:tc>
           <w:tcPr>
             <w:tcW w:w="9720" w:type="dxa"/>
-            <w:gridSpan w:val="3"/>
+            <w:gridSpan w:val="4"/>
             <w:tcBorders>
               <w:top w:val="nil"/>
               <w:left w:val="nil"/>
@@ -1050,14 +1096,25 @@
                 <w:lang w:eastAsia="es-AR"/>
               </w:rPr>
             </w:pPr>
-            <w:r>
-              <w:rPr>
-                <w:rFonts w:ascii="Arial" w:eastAsia="Times New Roman" w:hAnsi="Arial" w:cs="Arial"/>
-                <w:b/>
-                <w:color w:val="000000"/>
-                <w:lang w:eastAsia="es-AR"/>
-              </w:rPr>
-              <w:t xml:space="preserve">Alternate 4-a. </w:t>
+            <w:proofErr w:type="spellStart"/>
+            <w:r>
+              <w:rPr>
+                <w:rFonts w:ascii="Arial" w:eastAsia="Times New Roman" w:hAnsi="Arial" w:cs="Arial"/>
+                <w:b/>
+                <w:color w:val="000000"/>
+                <w:lang w:eastAsia="es-AR"/>
+              </w:rPr>
+              <w:t>Alternate</w:t>
+            </w:r>
+            <w:proofErr w:type="spellEnd"/>
+            <w:r>
+              <w:rPr>
+                <w:rFonts w:ascii="Arial" w:eastAsia="Times New Roman" w:hAnsi="Arial" w:cs="Arial"/>
+                <w:b/>
+                <w:color w:val="000000"/>
+                <w:lang w:eastAsia="es-AR"/>
+              </w:rPr>
+              <w:t xml:space="preserve"> 4-a. </w:t>
             </w:r>
             <w:r>
               <w:rPr>
@@ -1157,6 +1214,129 @@
                 <w:lang w:eastAsia="es-AR"/>
               </w:rPr>
             </w:pPr>
+            <w:proofErr w:type="spellStart"/>
+            <w:r>
+              <w:rPr>
+                <w:rFonts w:ascii="Arial" w:eastAsia="Times New Roman" w:hAnsi="Arial" w:cs="Arial"/>
+                <w:b/>
+                <w:color w:val="000000"/>
+                <w:lang w:eastAsia="es-AR"/>
+              </w:rPr>
+              <w:t>Exception</w:t>
+            </w:r>
+            <w:proofErr w:type="spellEnd"/>
+            <w:r>
+              <w:rPr>
+                <w:rFonts w:ascii="Arial" w:eastAsia="Times New Roman" w:hAnsi="Arial" w:cs="Arial"/>
+                <w:b/>
+                <w:color w:val="000000"/>
+                <w:lang w:eastAsia="es-AR"/>
+              </w:rPr>
+              <w:t xml:space="preserve"> 4-</w:t>
+            </w:r>
+            <w:r>
+              <w:rPr>
+                <w:rFonts w:ascii="Arial" w:eastAsia="Times New Roman" w:hAnsi="Arial" w:cs="Arial"/>
+                <w:b/>
+                <w:color w:val="000000"/>
+                <w:lang w:eastAsia="es-AR"/>
+              </w:rPr>
+              <w:t>a</w:t>
+            </w:r>
+            <w:bookmarkStart w:id="0" w:name="_GoBack"/>
+            <w:bookmarkEnd w:id="0"/>
+            <w:r>
+              <w:rPr>
+                <w:rFonts w:ascii="Arial" w:eastAsia="Times New Roman" w:hAnsi="Arial" w:cs="Arial"/>
+                <w:b/>
+                <w:color w:val="000000"/>
+                <w:lang w:eastAsia="es-AR"/>
+              </w:rPr>
+              <w:t xml:space="preserve">. </w:t>
+            </w:r>
+            <w:r>
+              <w:rPr>
+                <w:rFonts w:ascii="Arial" w:eastAsia="Times New Roman" w:hAnsi="Arial" w:cs="Arial"/>
+                <w:b/>
+                <w:color w:val="000000"/>
+                <w:lang w:eastAsia="es-AR"/>
+              </w:rPr>
+              <w:t>Se ingresan caracteres distintos a números</w:t>
+            </w:r>
+          </w:p>
+          <w:p>
+            <w:pPr>
+              <w:spacing w:after="0" w:line="240" w:lineRule="auto"/>
+              <w:rPr>
+                <w:rFonts w:ascii="Arial" w:eastAsia="Times New Roman" w:hAnsi="Arial" w:cs="Arial"/>
+                <w:color w:val="000000"/>
+                <w:lang w:eastAsia="es-AR"/>
+              </w:rPr>
+            </w:pPr>
+            <w:r>
+              <w:rPr>
+                <w:rFonts w:ascii="Arial" w:eastAsia="Times New Roman" w:hAnsi="Arial" w:cs="Arial"/>
+                <w:color w:val="000000"/>
+                <w:lang w:eastAsia="es-AR"/>
+              </w:rPr>
+              <w:t>1. El sistema muestra el mensaje “</w:t>
+            </w:r>
+            <w:r>
+              <w:rPr>
+                <w:rFonts w:ascii="Arial" w:eastAsia="Times New Roman" w:hAnsi="Arial" w:cs="Arial"/>
+                <w:color w:val="000000"/>
+                <w:lang w:eastAsia="es-AR"/>
+              </w:rPr>
+              <w:t>Por favor ingrese un número de Partida Especial</w:t>
+            </w:r>
+            <w:r>
+              <w:rPr>
+                <w:rFonts w:ascii="Arial" w:eastAsia="Times New Roman" w:hAnsi="Arial" w:cs="Arial"/>
+                <w:color w:val="000000"/>
+                <w:lang w:eastAsia="es-AR"/>
+              </w:rPr>
+              <w:t>”</w:t>
+            </w:r>
+          </w:p>
+          <w:p>
+            <w:pPr>
+              <w:spacing w:after="0" w:line="240" w:lineRule="auto"/>
+              <w:rPr>
+                <w:rFonts w:ascii="Arial" w:eastAsia="Times New Roman" w:hAnsi="Arial" w:cs="Arial"/>
+                <w:color w:val="000000"/>
+                <w:lang w:eastAsia="es-AR"/>
+              </w:rPr>
+            </w:pPr>
+            <w:r>
+              <w:rPr>
+                <w:rFonts w:ascii="Arial" w:eastAsia="Times New Roman" w:hAnsi="Arial" w:cs="Arial"/>
+                <w:color w:val="000000"/>
+                <w:lang w:eastAsia="es-AR"/>
+              </w:rPr>
+              <w:t xml:space="preserve">2. Se vuelve al punto 1 del flujo principal </w:t>
+            </w:r>
+          </w:p>
+          <w:p>
+            <w:pPr>
+              <w:spacing w:after="0" w:line="240" w:lineRule="auto"/>
+              <w:rPr>
+                <w:rFonts w:ascii="Arial" w:eastAsia="Times New Roman" w:hAnsi="Arial" w:cs="Arial"/>
+                <w:color w:val="000000"/>
+                <w:lang w:eastAsia="es-AR"/>
+              </w:rPr>
+            </w:pPr>
+          </w:p>
+          <w:p>
+            <w:pPr>
+              <w:spacing w:after="0" w:line="240" w:lineRule="auto"/>
+              <w:rPr>
+                <w:rFonts w:ascii="Arial" w:eastAsia="Times New Roman" w:hAnsi="Arial" w:cs="Arial"/>
+                <w:b/>
+                <w:color w:val="000000"/>
+                <w:lang w:eastAsia="es-AR"/>
+              </w:rPr>
+            </w:pPr>
+            <w:proofErr w:type="spellStart"/>
             <w:r>
               <w:rPr>
                 <w:rFonts w:ascii="Arial" w:eastAsia="Times New Roman" w:hAnsi="Arial" w:cs="Arial"/>
@@ -1166,14 +1346,15 @@
               </w:rPr>
               <w:t>Alternate</w:t>
             </w:r>
-            <w:r>
-              <w:rPr>
-                <w:rFonts w:ascii="Arial" w:eastAsia="Times New Roman" w:hAnsi="Arial" w:cs="Arial"/>
-                <w:b/>
-                <w:color w:val="000000"/>
-                <w:lang w:eastAsia="es-AR"/>
-              </w:rPr>
-              <w:t xml:space="preserve"> 4-b</w:t>
+            <w:proofErr w:type="spellEnd"/>
+            <w:r>
+              <w:rPr>
+                <w:rFonts w:ascii="Arial" w:eastAsia="Times New Roman" w:hAnsi="Arial" w:cs="Arial"/>
+                <w:b/>
+                <w:color w:val="000000"/>
+                <w:lang w:eastAsia="es-AR"/>
+              </w:rPr>
+              <w:t xml:space="preserve"> 7-a</w:t>
             </w:r>
             <w:r>
               <w:rPr>
@@ -1191,81 +1372,114 @@
                 <w:color w:val="000000"/>
                 <w:lang w:eastAsia="es-AR"/>
               </w:rPr>
-              <w:t>Se ingresan caracteres distintos a números</w:t>
-            </w:r>
-          </w:p>
-          <w:p>
-            <w:pPr>
-              <w:spacing w:after="0" w:line="240" w:lineRule="auto"/>
-              <w:rPr>
-                <w:rFonts w:ascii="Arial" w:eastAsia="Times New Roman" w:hAnsi="Arial" w:cs="Arial"/>
-                <w:color w:val="000000"/>
-                <w:lang w:eastAsia="es-AR"/>
-              </w:rPr>
-            </w:pPr>
-            <w:r>
-              <w:rPr>
-                <w:rFonts w:ascii="Arial" w:eastAsia="Times New Roman" w:hAnsi="Arial" w:cs="Arial"/>
-                <w:color w:val="000000"/>
-                <w:lang w:eastAsia="es-AR"/>
-              </w:rPr>
-              <w:t>1. El sistema muestra el mensaje “</w:t>
-            </w:r>
-            <w:r>
-              <w:rPr>
-                <w:rFonts w:ascii="Arial" w:eastAsia="Times New Roman" w:hAnsi="Arial" w:cs="Arial"/>
-                <w:color w:val="000000"/>
-                <w:lang w:eastAsia="es-AR"/>
-              </w:rPr>
-              <w:t>Por favor ingrese un número de Partida Especial</w:t>
-            </w:r>
-            <w:r>
-              <w:rPr>
-                <w:rFonts w:ascii="Arial" w:eastAsia="Times New Roman" w:hAnsi="Arial" w:cs="Arial"/>
-                <w:color w:val="000000"/>
-                <w:lang w:eastAsia="es-AR"/>
-              </w:rPr>
-              <w:t>”</w:t>
-            </w:r>
-          </w:p>
-          <w:p>
-            <w:pPr>
-              <w:spacing w:after="0" w:line="240" w:lineRule="auto"/>
-              <w:rPr>
-                <w:rFonts w:ascii="Arial" w:eastAsia="Times New Roman" w:hAnsi="Arial" w:cs="Arial"/>
-                <w:color w:val="000000"/>
-                <w:lang w:eastAsia="es-AR"/>
-              </w:rPr>
-            </w:pPr>
-            <w:r>
-              <w:rPr>
-                <w:rFonts w:ascii="Arial" w:eastAsia="Times New Roman" w:hAnsi="Arial" w:cs="Arial"/>
-                <w:color w:val="000000"/>
-                <w:lang w:eastAsia="es-AR"/>
-              </w:rPr>
-              <w:t xml:space="preserve">2. Se vuelve al punto 1 del flujo principal </w:t>
-            </w:r>
-          </w:p>
-          <w:p>
-            <w:pPr>
-              <w:spacing w:after="0" w:line="240" w:lineRule="auto"/>
-              <w:rPr>
-                <w:rFonts w:ascii="Arial" w:eastAsia="Times New Roman" w:hAnsi="Arial" w:cs="Arial"/>
-                <w:color w:val="000000"/>
-                <w:lang w:eastAsia="es-AR"/>
-              </w:rPr>
-            </w:pPr>
-          </w:p>
-          <w:p>
-            <w:pPr>
-              <w:spacing w:after="0" w:line="240" w:lineRule="auto"/>
-              <w:rPr>
-                <w:rFonts w:ascii="Arial" w:eastAsia="Times New Roman" w:hAnsi="Arial" w:cs="Arial"/>
-                <w:b/>
-                <w:color w:val="000000"/>
-                <w:lang w:eastAsia="es-AR"/>
-              </w:rPr>
-            </w:pPr>
+              <w:t>La Partida Especial ya ha sido rendida</w:t>
+            </w:r>
+          </w:p>
+          <w:p>
+            <w:pPr>
+              <w:spacing w:after="0" w:line="240" w:lineRule="auto"/>
+              <w:rPr>
+                <w:rFonts w:ascii="Arial" w:eastAsia="Times New Roman" w:hAnsi="Arial" w:cs="Arial"/>
+                <w:color w:val="000000"/>
+                <w:lang w:eastAsia="es-AR"/>
+              </w:rPr>
+            </w:pPr>
+            <w:r>
+              <w:rPr>
+                <w:rFonts w:ascii="Arial" w:eastAsia="Times New Roman" w:hAnsi="Arial" w:cs="Arial"/>
+                <w:color w:val="000000"/>
+                <w:lang w:eastAsia="es-AR"/>
+              </w:rPr>
+              <w:t xml:space="preserve">1. </w:t>
+            </w:r>
+            <w:r>
+              <w:rPr>
+                <w:rFonts w:ascii="Arial" w:eastAsia="Times New Roman" w:hAnsi="Arial" w:cs="Arial"/>
+                <w:color w:val="000000"/>
+                <w:lang w:eastAsia="es-AR"/>
+              </w:rPr>
+              <w:t>El Sistema actualiza la fecha de la rendición en la base de datos</w:t>
+            </w:r>
+          </w:p>
+          <w:p>
+            <w:pPr>
+              <w:spacing w:after="0" w:line="240" w:lineRule="auto"/>
+              <w:rPr>
+                <w:rFonts w:ascii="Arial" w:eastAsia="Times New Roman" w:hAnsi="Arial" w:cs="Arial"/>
+                <w:color w:val="000000"/>
+                <w:lang w:eastAsia="es-AR"/>
+              </w:rPr>
+            </w:pPr>
+            <w:r>
+              <w:rPr>
+                <w:rFonts w:ascii="Arial" w:eastAsia="Times New Roman" w:hAnsi="Arial" w:cs="Arial"/>
+                <w:color w:val="000000"/>
+                <w:lang w:eastAsia="es-AR"/>
+              </w:rPr>
+              <w:t xml:space="preserve">2. </w:t>
+            </w:r>
+            <w:r>
+              <w:rPr>
+                <w:rFonts w:ascii="Arial" w:eastAsia="Times New Roman" w:hAnsi="Arial" w:cs="Arial"/>
+                <w:color w:val="000000"/>
+                <w:lang w:eastAsia="es-AR"/>
+              </w:rPr>
+              <w:t>El curso sigue</w:t>
+            </w:r>
+            <w:r>
+              <w:rPr>
+                <w:rFonts w:ascii="Arial" w:eastAsia="Times New Roman" w:hAnsi="Arial" w:cs="Arial"/>
+                <w:color w:val="000000"/>
+                <w:lang w:eastAsia="es-AR"/>
+              </w:rPr>
+              <w:t xml:space="preserve"> en el </w:t>
+            </w:r>
+            <w:r>
+              <w:rPr>
+                <w:rFonts w:ascii="Arial" w:eastAsia="Times New Roman" w:hAnsi="Arial" w:cs="Arial"/>
+                <w:color w:val="000000"/>
+                <w:lang w:eastAsia="es-AR"/>
+              </w:rPr>
+              <w:t xml:space="preserve">punto </w:t>
+            </w:r>
+            <w:r>
+              <w:rPr>
+                <w:rFonts w:ascii="Arial" w:eastAsia="Times New Roman" w:hAnsi="Arial" w:cs="Arial"/>
+                <w:color w:val="000000"/>
+                <w:lang w:eastAsia="es-AR"/>
+              </w:rPr>
+              <w:t>8</w:t>
+            </w:r>
+            <w:r>
+              <w:rPr>
+                <w:rFonts w:ascii="Arial" w:eastAsia="Times New Roman" w:hAnsi="Arial" w:cs="Arial"/>
+                <w:color w:val="000000"/>
+                <w:lang w:eastAsia="es-AR"/>
+              </w:rPr>
+              <w:t xml:space="preserve"> del flujo principal </w:t>
+            </w:r>
+          </w:p>
+          <w:p>
+            <w:pPr>
+              <w:spacing w:after="0" w:line="240" w:lineRule="auto"/>
+              <w:rPr>
+                <w:rFonts w:ascii="Arial" w:eastAsia="Times New Roman" w:hAnsi="Arial" w:cs="Arial"/>
+                <w:color w:val="000000"/>
+                <w:lang w:eastAsia="es-AR"/>
+              </w:rPr>
+            </w:pPr>
+          </w:p>
+          <w:p>
+            <w:pPr>
+              <w:spacing w:after="0" w:line="240" w:lineRule="auto"/>
+              <w:rPr>
+                <w:rFonts w:ascii="Arial" w:eastAsia="Times New Roman" w:hAnsi="Arial" w:cs="Arial"/>
+                <w:b/>
+                <w:color w:val="000000"/>
+                <w:lang w:eastAsia="es-AR"/>
+              </w:rPr>
+            </w:pPr>
+            <w:proofErr w:type="spellStart"/>
             <w:r>
               <w:rPr>
                 <w:rFonts w:ascii="Arial" w:eastAsia="Times New Roman" w:hAnsi="Arial" w:cs="Arial"/>
@@ -1275,173 +1489,15 @@
               </w:rPr>
               <w:t>Alternate</w:t>
             </w:r>
-            <w:r>
-              <w:rPr>
-                <w:rFonts w:ascii="Arial" w:eastAsia="Times New Roman" w:hAnsi="Arial" w:cs="Arial"/>
-                <w:b/>
-                <w:color w:val="000000"/>
-                <w:lang w:eastAsia="es-AR"/>
-              </w:rPr>
-              <w:t xml:space="preserve"> </w:t>
-            </w:r>
-            <w:r>
-              <w:rPr>
-                <w:rFonts w:ascii="Arial" w:eastAsia="Times New Roman" w:hAnsi="Arial" w:cs="Arial"/>
-                <w:b/>
-                <w:color w:val="000000"/>
-                <w:lang w:eastAsia="es-AR"/>
-              </w:rPr>
-              <w:t>7</w:t>
-            </w:r>
-            <w:r>
-              <w:rPr>
-                <w:rFonts w:ascii="Arial" w:eastAsia="Times New Roman" w:hAnsi="Arial" w:cs="Arial"/>
-                <w:b/>
-                <w:color w:val="000000"/>
-                <w:lang w:eastAsia="es-AR"/>
-              </w:rPr>
-              <w:t>-</w:t>
-            </w:r>
-            <w:r>
-              <w:rPr>
-                <w:rFonts w:ascii="Arial" w:eastAsia="Times New Roman" w:hAnsi="Arial" w:cs="Arial"/>
-                <w:b/>
-                <w:color w:val="000000"/>
-                <w:lang w:eastAsia="es-AR"/>
-              </w:rPr>
-              <w:t>a</w:t>
-            </w:r>
-            <w:r>
-              <w:rPr>
-                <w:rFonts w:ascii="Arial" w:eastAsia="Times New Roman" w:hAnsi="Arial" w:cs="Arial"/>
-                <w:b/>
-                <w:color w:val="000000"/>
-                <w:lang w:eastAsia="es-AR"/>
-              </w:rPr>
-              <w:t xml:space="preserve">. </w:t>
-            </w:r>
-            <w:r>
-              <w:rPr>
-                <w:rFonts w:ascii="Arial" w:eastAsia="Times New Roman" w:hAnsi="Arial" w:cs="Arial"/>
-                <w:b/>
-                <w:color w:val="000000"/>
-                <w:lang w:eastAsia="es-AR"/>
-              </w:rPr>
-              <w:t>La Partida Especial ya ha sido rendida</w:t>
-            </w:r>
-          </w:p>
-          <w:p>
-            <w:pPr>
-              <w:spacing w:after="0" w:line="240" w:lineRule="auto"/>
-              <w:rPr>
-                <w:rFonts w:ascii="Arial" w:eastAsia="Times New Roman" w:hAnsi="Arial" w:cs="Arial"/>
-                <w:color w:val="000000"/>
-                <w:lang w:eastAsia="es-AR"/>
-              </w:rPr>
-            </w:pPr>
-            <w:r>
-              <w:rPr>
-                <w:rFonts w:ascii="Arial" w:eastAsia="Times New Roman" w:hAnsi="Arial" w:cs="Arial"/>
-                <w:color w:val="000000"/>
-                <w:lang w:eastAsia="es-AR"/>
-              </w:rPr>
-              <w:t xml:space="preserve">1. </w:t>
-            </w:r>
-            <w:r>
-              <w:rPr>
-                <w:rFonts w:ascii="Arial" w:eastAsia="Times New Roman" w:hAnsi="Arial" w:cs="Arial"/>
-                <w:color w:val="000000"/>
-                <w:lang w:eastAsia="es-AR"/>
-              </w:rPr>
-              <w:t>El Sistema actualiza la fecha de la rendición en la base de datos</w:t>
-            </w:r>
-          </w:p>
-          <w:p>
-            <w:pPr>
-              <w:spacing w:after="0" w:line="240" w:lineRule="auto"/>
-              <w:rPr>
-                <w:rFonts w:ascii="Arial" w:eastAsia="Times New Roman" w:hAnsi="Arial" w:cs="Arial"/>
-                <w:color w:val="000000"/>
-                <w:lang w:eastAsia="es-AR"/>
-              </w:rPr>
-            </w:pPr>
-            <w:r>
-              <w:rPr>
-                <w:rFonts w:ascii="Arial" w:eastAsia="Times New Roman" w:hAnsi="Arial" w:cs="Arial"/>
-                <w:color w:val="000000"/>
-                <w:lang w:eastAsia="es-AR"/>
-              </w:rPr>
-              <w:t xml:space="preserve">2. </w:t>
-            </w:r>
-            <w:r>
-              <w:rPr>
-                <w:rFonts w:ascii="Arial" w:eastAsia="Times New Roman" w:hAnsi="Arial" w:cs="Arial"/>
-                <w:color w:val="000000"/>
-                <w:lang w:eastAsia="es-AR"/>
-              </w:rPr>
-              <w:t>El curso sigue</w:t>
-            </w:r>
-            <w:r>
-              <w:rPr>
-                <w:rFonts w:ascii="Arial" w:eastAsia="Times New Roman" w:hAnsi="Arial" w:cs="Arial"/>
-                <w:color w:val="000000"/>
-                <w:lang w:eastAsia="es-AR"/>
-              </w:rPr>
-              <w:t xml:space="preserve"> en el </w:t>
-            </w:r>
-            <w:r>
-              <w:rPr>
-                <w:rFonts w:ascii="Arial" w:eastAsia="Times New Roman" w:hAnsi="Arial" w:cs="Arial"/>
-                <w:color w:val="000000"/>
-                <w:lang w:eastAsia="es-AR"/>
-              </w:rPr>
-              <w:t xml:space="preserve">punto </w:t>
-            </w:r>
-            <w:r>
-              <w:rPr>
-                <w:rFonts w:ascii="Arial" w:eastAsia="Times New Roman" w:hAnsi="Arial" w:cs="Arial"/>
-                <w:color w:val="000000"/>
-                <w:lang w:eastAsia="es-AR"/>
-              </w:rPr>
-              <w:t>8</w:t>
-            </w:r>
-            <w:r>
-              <w:rPr>
-                <w:rFonts w:ascii="Arial" w:eastAsia="Times New Roman" w:hAnsi="Arial" w:cs="Arial"/>
-                <w:color w:val="000000"/>
-                <w:lang w:eastAsia="es-AR"/>
-              </w:rPr>
-              <w:t xml:space="preserve"> del flujo principal </w:t>
-            </w:r>
-          </w:p>
-          <w:p>
-            <w:pPr>
-              <w:spacing w:after="0" w:line="240" w:lineRule="auto"/>
-              <w:rPr>
-                <w:rFonts w:ascii="Arial" w:eastAsia="Times New Roman" w:hAnsi="Arial" w:cs="Arial"/>
-                <w:color w:val="000000"/>
-                <w:lang w:eastAsia="es-AR"/>
-              </w:rPr>
-            </w:pPr>
-          </w:p>
-          <w:p>
-            <w:pPr>
-              <w:spacing w:after="0" w:line="240" w:lineRule="auto"/>
-              <w:rPr>
-                <w:rFonts w:ascii="Arial" w:eastAsia="Times New Roman" w:hAnsi="Arial" w:cs="Arial"/>
-                <w:b/>
-                <w:color w:val="000000"/>
-                <w:lang w:eastAsia="es-AR"/>
-              </w:rPr>
-            </w:pPr>
-            <w:r>
-              <w:rPr>
-                <w:rFonts w:ascii="Arial" w:eastAsia="Times New Roman" w:hAnsi="Arial" w:cs="Arial"/>
-                <w:b/>
-                <w:color w:val="000000"/>
-                <w:lang w:eastAsia="es-AR"/>
-              </w:rPr>
-              <w:t xml:space="preserve">Alternate: </w:t>
+            <w:proofErr w:type="spellEnd"/>
+            <w:r>
+              <w:rPr>
+                <w:rFonts w:ascii="Arial" w:eastAsia="Times New Roman" w:hAnsi="Arial" w:cs="Arial"/>
+                <w:b/>
+                <w:color w:val="000000"/>
+                <w:lang w:eastAsia="es-AR"/>
+              </w:rPr>
+              <w:t xml:space="preserve">: </w:t>
             </w:r>
             <w:r>
               <w:rPr>
@@ -1516,12 +1572,6 @@
         </w:tc>
       </w:tr>
       <w:tr>
-        <w:tblPrEx>
-          <w:tblCellMar>
-            <w:left w:w="10" w:type="dxa"/>
-            <w:right w:w="10" w:type="dxa"/>
-          </w:tblCellMar>
-        </w:tblPrEx>
         <w:trPr>
           <w:gridBefore w:val="1"/>
           <w:wBefore w:w="10" w:type="dxa"/>
@@ -1530,7 +1580,7 @@
         <w:tc>
           <w:tcPr>
             <w:tcW w:w="9720" w:type="dxa"/>
-            <w:gridSpan w:val="3"/>
+            <w:gridSpan w:val="4"/>
             <w:tcBorders>
               <w:top w:val="nil"/>
               <w:left w:val="nil"/>

</xml_diff>